<commit_message>
- Atualizando documento de ações de antecipação e atendimento das necessidades de clientes. -> Atualização necessária para contemplar a atividade #2617 do tuleap.
</commit_message>
<xml_diff>
--- a/Doc-DD-UFG/Arquitetura/Resultados Certics/Ações de antecipação e atendimento das necessidades de clientes.docx
+++ b/Doc-DD-UFG/Arquitetura/Resultados Certics/Ações de antecipação e atendimento das necessidades de clientes.docx
@@ -140,10 +140,24 @@
       <w:pPr>
         <w:pStyle w:val="Heading1"/>
         <w:contextualSpacing w:val="0"/>
+        <w:jc w:val="left"/>
+      </w:pPr>
+      <w:bookmarkStart w:colFirst="0" w:colLast="0" w:name="h.my4tntcfx5k5" w:id="0"/>
+      <w:bookmarkEnd w:id="0"/>
+      <w:r>
+        <w:rPr>
+          <w:rtl w:val="0"/>
+        </w:rPr>
+      </w:r>
+    </w:p>
+    <w:p>
+      <w:pPr>
+        <w:pStyle w:val="Heading1"/>
+        <w:contextualSpacing w:val="0"/>
         <w:jc w:val="center"/>
       </w:pPr>
-      <w:bookmarkStart w:colFirst="0" w:colLast="0" w:name="h.5cghtacs59x2" w:id="0"/>
-      <w:bookmarkEnd w:id="0"/>
+      <w:bookmarkStart w:colFirst="0" w:colLast="0" w:name="h.5cghtacs59x2" w:id="1"/>
+      <w:bookmarkEnd w:id="1"/>
       <w:r>
         <w:rPr>
           <w:rtl w:val="0"/>
@@ -169,93 +183,223 @@
         <w:rPr>
           <w:rtl w:val="0"/>
         </w:rPr>
-        <w:t xml:space="preserve">Quais suas necessidades e o que você esperado do SDD?</w:t>
-      </w:r>
-    </w:p>
-    <w:p>
-      <w:pPr>
-        <w:contextualSpacing w:val="0"/>
-      </w:pPr>
-      <w:r>
-        <w:rPr>
-          <w:rtl w:val="0"/>
-        </w:rPr>
-        <w:t xml:space="preserve">Se existir, quais as vantagens e desvantagens você vê no SDD?</w:t>
-      </w:r>
-    </w:p>
-    <w:p>
-      <w:pPr>
-        <w:contextualSpacing w:val="0"/>
-      </w:pPr>
-      <w:r>
-        <w:rPr>
-          <w:rtl w:val="0"/>
-        </w:rPr>
-      </w:r>
-    </w:p>
-    <w:p>
-      <w:pPr>
-        <w:contextualSpacing w:val="0"/>
-      </w:pPr>
-      <w:r>
-        <w:rPr>
-          <w:rtl w:val="0"/>
-        </w:rPr>
-        <w:t xml:space="preserve">Espero que o SDD torne mais eficiente e justo o processo de distribuição de disciplinas no INF. Eficiente porque atualmente gastamos muita esforço de todos os docentes, mas principalmente dos coordenadores de curso, para chegar a um consenso sobre a alocação das disciplinas em cada período letivo. Justo porque o processo que usamos para distribuir disciplinas costuma sobrecarregar as mesmas pessoas com carga horaria maior, ou com disciplinas que ela não deseja ministrar. Isso ocorre porque, em geral, o histórico de alocação não é considerado, de forma que a cada distribuição ocorrem os mesmos conflitos e as mesmas discussões, e se toma a mesma decisão, favorecendo alguns em detrimento de outros.</w:t>
-      </w:r>
-    </w:p>
-    <w:p>
-      <w:pPr>
-        <w:contextualSpacing w:val="0"/>
-      </w:pPr>
-      <w:r>
-        <w:rPr>
-          <w:rtl w:val="0"/>
-        </w:rPr>
-      </w:r>
-    </w:p>
-    <w:p>
-      <w:pPr>
-        <w:contextualSpacing w:val="0"/>
-      </w:pPr>
-      <w:r>
-        <w:rPr>
-          <w:rFonts w:ascii="Nova Mono" w:cs="Nova Mono" w:eastAsia="Nova Mono" w:hAnsi="Nova Mono"/>
-          <w:rtl w:val="0"/>
-        </w:rPr>
-        <w:t xml:space="preserve">Vantagens → eficiência devido a disponibilidade de informações que facilitam a decisão</w:t>
-      </w:r>
-    </w:p>
-    <w:p>
-      <w:pPr>
-        <w:contextualSpacing w:val="0"/>
-      </w:pPr>
-      <w:r>
-        <w:rPr>
-          <w:rFonts w:ascii="Nova Mono" w:cs="Nova Mono" w:eastAsia="Nova Mono" w:hAnsi="Nova Mono"/>
-          <w:rtl w:val="0"/>
-        </w:rPr>
-        <w:t xml:space="preserve">equidade → o histórico de distribuições permite corrigir distorções que ocorrem ao longo de varias distribuições</w:t>
-      </w:r>
-    </w:p>
-    <w:p>
-      <w:pPr>
-        <w:contextualSpacing w:val="0"/>
-      </w:pPr>
-      <w:r>
-        <w:rPr>
-          <w:rtl w:val="0"/>
-        </w:rPr>
-      </w:r>
-    </w:p>
-    <w:p>
-      <w:pPr>
-        <w:contextualSpacing w:val="0"/>
-      </w:pPr>
-      <w:r>
-        <w:rPr>
-          <w:rtl w:val="0"/>
-        </w:rPr>
+      </w:r>
+    </w:p>
+    <w:p>
+      <w:pPr>
+        <w:contextualSpacing w:val="0"/>
+      </w:pPr>
+      <w:r>
+        <w:rPr>
+          <w:rtl w:val="0"/>
+        </w:rPr>
+      </w:r>
+    </w:p>
+    <w:p>
+      <w:pPr>
+        <w:numPr>
+          <w:ilvl w:val="0"/>
+          <w:numId w:val="2"/>
+        </w:numPr>
+        <w:ind w:left="720" w:hanging="360"/>
+        <w:contextualSpacing w:val="1"/>
+        <w:jc w:val="both"/>
+        <w:rPr>
+          <w:b w:val="1"/>
+        </w:rPr>
+      </w:pPr>
+      <w:r>
+        <w:rPr>
+          <w:b w:val="1"/>
+          <w:rtl w:val="0"/>
+        </w:rPr>
+        <w:t xml:space="preserve">Contexto</w:t>
+      </w:r>
+    </w:p>
+    <w:p>
+      <w:pPr>
+        <w:contextualSpacing w:val="0"/>
+        <w:jc w:val="both"/>
+      </w:pPr>
+      <w:r>
+        <w:rPr>
+          <w:rtl w:val="0"/>
+        </w:rPr>
+        <w:t xml:space="preserve">O sistema em questão trata-se do Sistema de Distribuição de Disciplinas (SDD-UFG) que será utilizado pela Universidade Federal de Goiás. A finalidade principal do sistema é auxiliar e automatizar ao máximo o processo de distribuição de disciplinas que serão ministradas pelos docentes da Universidade a cada semestre.</w:t>
+      </w:r>
+    </w:p>
+    <w:p>
+      <w:pPr>
+        <w:contextualSpacing w:val="0"/>
+        <w:jc w:val="both"/>
+      </w:pPr>
+      <w:r>
+        <w:rPr>
+          <w:rtl w:val="0"/>
+        </w:rPr>
+      </w:r>
+    </w:p>
+    <w:p>
+      <w:pPr>
+        <w:contextualSpacing w:val="0"/>
+        <w:jc w:val="both"/>
+      </w:pPr>
+      <w:r>
+        <w:rPr>
+          <w:rtl w:val="0"/>
+        </w:rPr>
+      </w:r>
+    </w:p>
+    <w:p>
+      <w:pPr>
+        <w:numPr>
+          <w:ilvl w:val="0"/>
+          <w:numId w:val="2"/>
+        </w:numPr>
+        <w:ind w:left="720" w:hanging="360"/>
+        <w:contextualSpacing w:val="1"/>
+        <w:jc w:val="both"/>
+        <w:rPr>
+          <w:b w:val="1"/>
+        </w:rPr>
+      </w:pPr>
+      <w:r>
+        <w:rPr>
+          <w:b w:val="1"/>
+          <w:rtl w:val="0"/>
+        </w:rPr>
+        <w:t xml:space="preserve">Perfil do entrevistado</w:t>
+      </w:r>
+    </w:p>
+    <w:p>
+      <w:pPr>
+        <w:contextualSpacing w:val="0"/>
+        <w:jc w:val="both"/>
+      </w:pPr>
+      <w:r>
+        <w:rPr>
+          <w:rtl w:val="0"/>
+        </w:rPr>
+        <w:t xml:space="preserve">O entrevistado é o Prof. Dr. Juliano Lopes de Oliveira, bacharel em Ciência da Computação pela Universidade Federal de Goiás (1988), mestre (1993) e doutor (1997) em Ciência da Computação pela Universidade Estadual de Campinas. Atualmente é diretor de pesquisa e desenvolvimento da empresa Estratégia Tecnologia da Informação Ltda, e professor associado do Instituto de Informática da Universidade Federal de Goiás.</w:t>
+      </w:r>
+    </w:p>
+    <w:p>
+      <w:pPr>
+        <w:contextualSpacing w:val="0"/>
+        <w:jc w:val="both"/>
+      </w:pPr>
+      <w:r>
+        <w:rPr>
+          <w:rtl w:val="0"/>
+        </w:rPr>
+      </w:r>
+    </w:p>
+    <w:p>
+      <w:pPr>
+        <w:contextualSpacing w:val="0"/>
+        <w:jc w:val="both"/>
+      </w:pPr>
+      <w:r>
+        <w:rPr>
+          <w:rtl w:val="0"/>
+        </w:rPr>
+      </w:r>
+    </w:p>
+    <w:p>
+      <w:pPr>
+        <w:numPr>
+          <w:ilvl w:val="0"/>
+          <w:numId w:val="2"/>
+        </w:numPr>
+        <w:ind w:left="720" w:hanging="360"/>
+        <w:contextualSpacing w:val="1"/>
+        <w:jc w:val="both"/>
+        <w:rPr>
+          <w:b w:val="1"/>
+        </w:rPr>
+      </w:pPr>
+      <w:r>
+        <w:rPr>
+          <w:b w:val="1"/>
+          <w:rtl w:val="0"/>
+        </w:rPr>
+        <w:t xml:space="preserve">Entrevista</w:t>
+      </w:r>
+    </w:p>
+    <w:p>
+      <w:pPr>
+        <w:numPr>
+          <w:ilvl w:val="0"/>
+          <w:numId w:val="1"/>
+        </w:numPr>
+        <w:ind w:left="720" w:hanging="360"/>
+        <w:contextualSpacing w:val="1"/>
+        <w:jc w:val="both"/>
+        <w:rPr>
+          <w:u w:val="none"/>
+        </w:rPr>
+      </w:pPr>
+      <w:r>
+        <w:rPr>
+          <w:rtl w:val="0"/>
+        </w:rPr>
+        <w:t xml:space="preserve">Quais suas necessidades e o que você espera do SDD?</w:t>
+      </w:r>
+    </w:p>
+    <w:p>
+      <w:pPr>
+        <w:ind w:left="720" w:firstLine="0"/>
+        <w:contextualSpacing w:val="0"/>
+        <w:jc w:val="both"/>
+      </w:pPr>
+      <w:r>
+        <w:rPr>
+          <w:rtl w:val="0"/>
+        </w:rPr>
+        <w:t xml:space="preserve">Espero que o SDD torne mais eficiente e justo o processo de distribuição de disciplinas no INF. Eficiente pois atualmente alocamos muito esforço de cada docente e principalmente dos coordenadores de curso para chegarmos a um consenso sobre a alocação das disciplinas em cada período letivo. Justo porque o processo que usamos para distribuir disciplinas costuma sobrecarregar as mesmas pessoas com carga horária maior ou com disciplinas que ela não deseja ministrar. Isto ocorre pois, em geral, o histórico de alocação não é considerado. Desta forma, a cada distribuição, ocorrem os mesmos conflitos e as mesmas discussões para tomada de decisão, que acaba favorecendo alguns em detrimento de outros.</w:t>
+      </w:r>
+    </w:p>
+    <w:p>
+      <w:pPr>
+        <w:ind w:left="0" w:firstLine="0"/>
+        <w:contextualSpacing w:val="0"/>
+        <w:jc w:val="both"/>
+      </w:pPr>
+      <w:r>
+        <w:rPr>
+          <w:rtl w:val="0"/>
+        </w:rPr>
+      </w:r>
+    </w:p>
+    <w:p>
+      <w:pPr>
+        <w:numPr>
+          <w:ilvl w:val="0"/>
+          <w:numId w:val="3"/>
+        </w:numPr>
+        <w:ind w:left="720" w:hanging="360"/>
+        <w:contextualSpacing w:val="1"/>
+        <w:jc w:val="both"/>
+        <w:rPr/>
+      </w:pPr>
+      <w:r>
+        <w:rPr>
+          <w:rtl w:val="0"/>
+        </w:rPr>
+        <w:t xml:space="preserve">Quais as vantagens e desvantagens que você enxerga no SDD?</w:t>
+      </w:r>
+    </w:p>
+    <w:p>
+      <w:pPr>
+        <w:ind w:left="720" w:firstLine="0"/>
+        <w:contextualSpacing w:val="0"/>
+        <w:jc w:val="both"/>
+      </w:pPr>
+      <w:r>
+        <w:rPr>
+          <w:rtl w:val="0"/>
+        </w:rPr>
+        <w:t xml:space="preserve">Considero como vantagens: teremos uma maior eficiência devido a disponibilidade de informações que facilitam a decisão; espero também equidade, já que o histórico de distribuições permite corrigir distorções que ocorrem ao longo de várias distribuições. Não vejo desvantagens a respeito do sistema em questão.</w:t>
       </w:r>
     </w:p>
     <w:sectPr>
@@ -268,7 +412,347 @@
 </file>
 
 <file path=word/numbering.xml><?xml version="1.0" encoding="utf-8"?>
-<w:numbering xmlns:mc="http://schemas.openxmlformats.org/markup-compatibility/2006" xmlns:o="urn:schemas-microsoft-com:office:office" xmlns:r="http://schemas.openxmlformats.org/officeDocument/2006/relationships" xmlns:m="http://schemas.openxmlformats.org/officeDocument/2006/math" xmlns:v="urn:schemas-microsoft-com:vml" xmlns:wp="http://schemas.openxmlformats.org/drawingml/2006/wordprocessingDrawing" xmlns:w10="urn:schemas-microsoft-com:office:word" xmlns:w="http://schemas.openxmlformats.org/wordprocessingml/2006/main" xmlns:wne="http://schemas.microsoft.com/office/word/2006/wordml" xmlns:sl="http://schemas.openxmlformats.org/schemaLibrary/2006/main" xmlns:a="http://schemas.openxmlformats.org/drawingml/2006/main" xmlns:pic="http://schemas.openxmlformats.org/drawingml/2006/picture" xmlns:c="http://schemas.openxmlformats.org/drawingml/2006/chart" xmlns:lc="http://schemas.openxmlformats.org/drawingml/2006/lockedCanvas" xmlns:dgm="http://schemas.openxmlformats.org/drawingml/2006/diagram" xmlns:wps="http://schemas.microsoft.com/office/word/2010/wordprocessingShape" xmlns:wpg="http://schemas.microsoft.com/office/word/2010/wordprocessingGroup"/>
+<w:numbering xmlns:mc="http://schemas.openxmlformats.org/markup-compatibility/2006" xmlns:o="urn:schemas-microsoft-com:office:office" xmlns:r="http://schemas.openxmlformats.org/officeDocument/2006/relationships" xmlns:m="http://schemas.openxmlformats.org/officeDocument/2006/math" xmlns:v="urn:schemas-microsoft-com:vml" xmlns:wp="http://schemas.openxmlformats.org/drawingml/2006/wordprocessingDrawing" xmlns:w10="urn:schemas-microsoft-com:office:word" xmlns:w="http://schemas.openxmlformats.org/wordprocessingml/2006/main" xmlns:wne="http://schemas.microsoft.com/office/word/2006/wordml" xmlns:sl="http://schemas.openxmlformats.org/schemaLibrary/2006/main" xmlns:a="http://schemas.openxmlformats.org/drawingml/2006/main" xmlns:pic="http://schemas.openxmlformats.org/drawingml/2006/picture" xmlns:c="http://schemas.openxmlformats.org/drawingml/2006/chart" xmlns:lc="http://schemas.openxmlformats.org/drawingml/2006/lockedCanvas" xmlns:dgm="http://schemas.openxmlformats.org/drawingml/2006/diagram" xmlns:wps="http://schemas.microsoft.com/office/word/2010/wordprocessingShape" xmlns:wpg="http://schemas.microsoft.com/office/word/2010/wordprocessingGroup">
+  <w:abstractNum w:abstractNumId="1">
+    <w:lvl w:ilvl="0">
+      <w:start w:val="1"/>
+      <w:numFmt w:val="bullet"/>
+      <w:lvlText w:val="●"/>
+      <w:lvlJc w:val="left"/>
+      <w:pPr>
+        <w:ind w:left="720" w:firstLine="360"/>
+      </w:pPr>
+      <w:rPr>
+        <w:u w:val="none"/>
+      </w:rPr>
+    </w:lvl>
+    <w:lvl w:ilvl="1">
+      <w:start w:val="1"/>
+      <w:numFmt w:val="bullet"/>
+      <w:lvlText w:val="○"/>
+      <w:lvlJc w:val="left"/>
+      <w:pPr>
+        <w:ind w:left="1440" w:firstLine="1080"/>
+      </w:pPr>
+      <w:rPr>
+        <w:u w:val="none"/>
+      </w:rPr>
+    </w:lvl>
+    <w:lvl w:ilvl="2">
+      <w:start w:val="1"/>
+      <w:numFmt w:val="bullet"/>
+      <w:lvlText w:val="■"/>
+      <w:lvlJc w:val="left"/>
+      <w:pPr>
+        <w:ind w:left="2160" w:firstLine="1800"/>
+      </w:pPr>
+      <w:rPr>
+        <w:u w:val="none"/>
+      </w:rPr>
+    </w:lvl>
+    <w:lvl w:ilvl="3">
+      <w:start w:val="1"/>
+      <w:numFmt w:val="bullet"/>
+      <w:lvlText w:val="●"/>
+      <w:lvlJc w:val="left"/>
+      <w:pPr>
+        <w:ind w:left="2880" w:firstLine="2520"/>
+      </w:pPr>
+      <w:rPr>
+        <w:u w:val="none"/>
+      </w:rPr>
+    </w:lvl>
+    <w:lvl w:ilvl="4">
+      <w:start w:val="1"/>
+      <w:numFmt w:val="bullet"/>
+      <w:lvlText w:val="○"/>
+      <w:lvlJc w:val="left"/>
+      <w:pPr>
+        <w:ind w:left="3600" w:firstLine="3240"/>
+      </w:pPr>
+      <w:rPr>
+        <w:u w:val="none"/>
+      </w:rPr>
+    </w:lvl>
+    <w:lvl w:ilvl="5">
+      <w:start w:val="1"/>
+      <w:numFmt w:val="bullet"/>
+      <w:lvlText w:val="■"/>
+      <w:lvlJc w:val="left"/>
+      <w:pPr>
+        <w:ind w:left="4320" w:firstLine="3960"/>
+      </w:pPr>
+      <w:rPr>
+        <w:u w:val="none"/>
+      </w:rPr>
+    </w:lvl>
+    <w:lvl w:ilvl="6">
+      <w:start w:val="1"/>
+      <w:numFmt w:val="bullet"/>
+      <w:lvlText w:val="●"/>
+      <w:lvlJc w:val="left"/>
+      <w:pPr>
+        <w:ind w:left="5040" w:firstLine="4680"/>
+      </w:pPr>
+      <w:rPr>
+        <w:u w:val="none"/>
+      </w:rPr>
+    </w:lvl>
+    <w:lvl w:ilvl="7">
+      <w:start w:val="1"/>
+      <w:numFmt w:val="bullet"/>
+      <w:lvlText w:val="○"/>
+      <w:lvlJc w:val="left"/>
+      <w:pPr>
+        <w:ind w:left="5760" w:firstLine="5400"/>
+      </w:pPr>
+      <w:rPr>
+        <w:u w:val="none"/>
+      </w:rPr>
+    </w:lvl>
+    <w:lvl w:ilvl="8">
+      <w:start w:val="1"/>
+      <w:numFmt w:val="bullet"/>
+      <w:lvlText w:val="■"/>
+      <w:lvlJc w:val="left"/>
+      <w:pPr>
+        <w:ind w:left="6480" w:firstLine="6120"/>
+      </w:pPr>
+      <w:rPr>
+        <w:u w:val="none"/>
+      </w:rPr>
+    </w:lvl>
+  </w:abstractNum>
+  <w:abstractNum w:abstractNumId="2">
+    <w:lvl w:ilvl="0">
+      <w:start w:val="1"/>
+      <w:numFmt w:val="decimal"/>
+      <w:lvlText w:val="%1."/>
+      <w:lvlJc w:val="left"/>
+      <w:pPr>
+        <w:ind w:left="720" w:firstLine="360"/>
+      </w:pPr>
+      <w:rPr>
+        <w:u w:val="none"/>
+      </w:rPr>
+    </w:lvl>
+    <w:lvl w:ilvl="1">
+      <w:start w:val="1"/>
+      <w:numFmt w:val="lowerLetter"/>
+      <w:lvlText w:val="%2."/>
+      <w:lvlJc w:val="left"/>
+      <w:pPr>
+        <w:ind w:left="1440" w:firstLine="1080"/>
+      </w:pPr>
+      <w:rPr>
+        <w:u w:val="none"/>
+      </w:rPr>
+    </w:lvl>
+    <w:lvl w:ilvl="2">
+      <w:start w:val="1"/>
+      <w:numFmt w:val="lowerRoman"/>
+      <w:lvlText w:val="%3."/>
+      <w:lvlJc w:val="right"/>
+      <w:pPr>
+        <w:ind w:left="2160" w:firstLine="1800"/>
+      </w:pPr>
+      <w:rPr>
+        <w:u w:val="none"/>
+      </w:rPr>
+    </w:lvl>
+    <w:lvl w:ilvl="3">
+      <w:start w:val="1"/>
+      <w:numFmt w:val="decimal"/>
+      <w:lvlText w:val="%4."/>
+      <w:lvlJc w:val="left"/>
+      <w:pPr>
+        <w:ind w:left="2880" w:firstLine="2520"/>
+      </w:pPr>
+      <w:rPr>
+        <w:u w:val="none"/>
+      </w:rPr>
+    </w:lvl>
+    <w:lvl w:ilvl="4">
+      <w:start w:val="1"/>
+      <w:numFmt w:val="lowerLetter"/>
+      <w:lvlText w:val="%5."/>
+      <w:lvlJc w:val="left"/>
+      <w:pPr>
+        <w:ind w:left="3600" w:firstLine="3240"/>
+      </w:pPr>
+      <w:rPr>
+        <w:u w:val="none"/>
+      </w:rPr>
+    </w:lvl>
+    <w:lvl w:ilvl="5">
+      <w:start w:val="1"/>
+      <w:numFmt w:val="lowerRoman"/>
+      <w:lvlText w:val="%6."/>
+      <w:lvlJc w:val="right"/>
+      <w:pPr>
+        <w:ind w:left="4320" w:firstLine="3960"/>
+      </w:pPr>
+      <w:rPr>
+        <w:u w:val="none"/>
+      </w:rPr>
+    </w:lvl>
+    <w:lvl w:ilvl="6">
+      <w:start w:val="1"/>
+      <w:numFmt w:val="decimal"/>
+      <w:lvlText w:val="%7."/>
+      <w:lvlJc w:val="left"/>
+      <w:pPr>
+        <w:ind w:left="5040" w:firstLine="4680"/>
+      </w:pPr>
+      <w:rPr>
+        <w:u w:val="none"/>
+      </w:rPr>
+    </w:lvl>
+    <w:lvl w:ilvl="7">
+      <w:start w:val="1"/>
+      <w:numFmt w:val="lowerLetter"/>
+      <w:lvlText w:val="%8."/>
+      <w:lvlJc w:val="left"/>
+      <w:pPr>
+        <w:ind w:left="5760" w:firstLine="5400"/>
+      </w:pPr>
+      <w:rPr>
+        <w:u w:val="none"/>
+      </w:rPr>
+    </w:lvl>
+    <w:lvl w:ilvl="8">
+      <w:start w:val="1"/>
+      <w:numFmt w:val="lowerRoman"/>
+      <w:lvlText w:val="%9."/>
+      <w:lvlJc w:val="right"/>
+      <w:pPr>
+        <w:ind w:left="6480" w:firstLine="6120"/>
+      </w:pPr>
+      <w:rPr>
+        <w:u w:val="none"/>
+      </w:rPr>
+    </w:lvl>
+  </w:abstractNum>
+  <w:abstractNum w:abstractNumId="3">
+    <w:lvl w:ilvl="0">
+      <w:start w:val="1"/>
+      <w:numFmt w:val="bullet"/>
+      <w:lvlText w:val="●"/>
+      <w:lvlJc w:val="left"/>
+      <w:pPr>
+        <w:ind w:left="720" w:firstLine="360"/>
+      </w:pPr>
+      <w:rPr>
+        <w:u w:val="none"/>
+      </w:rPr>
+    </w:lvl>
+    <w:lvl w:ilvl="1">
+      <w:start w:val="1"/>
+      <w:numFmt w:val="bullet"/>
+      <w:lvlText w:val="○"/>
+      <w:lvlJc w:val="left"/>
+      <w:pPr>
+        <w:ind w:left="1440" w:firstLine="1080"/>
+      </w:pPr>
+      <w:rPr>
+        <w:u w:val="none"/>
+      </w:rPr>
+    </w:lvl>
+    <w:lvl w:ilvl="2">
+      <w:start w:val="1"/>
+      <w:numFmt w:val="bullet"/>
+      <w:lvlText w:val="■"/>
+      <w:lvlJc w:val="left"/>
+      <w:pPr>
+        <w:ind w:left="2160" w:firstLine="1800"/>
+      </w:pPr>
+      <w:rPr>
+        <w:u w:val="none"/>
+      </w:rPr>
+    </w:lvl>
+    <w:lvl w:ilvl="3">
+      <w:start w:val="1"/>
+      <w:numFmt w:val="bullet"/>
+      <w:lvlText w:val="●"/>
+      <w:lvlJc w:val="left"/>
+      <w:pPr>
+        <w:ind w:left="2880" w:firstLine="2520"/>
+      </w:pPr>
+      <w:rPr>
+        <w:u w:val="none"/>
+      </w:rPr>
+    </w:lvl>
+    <w:lvl w:ilvl="4">
+      <w:start w:val="1"/>
+      <w:numFmt w:val="bullet"/>
+      <w:lvlText w:val="○"/>
+      <w:lvlJc w:val="left"/>
+      <w:pPr>
+        <w:ind w:left="3600" w:firstLine="3240"/>
+      </w:pPr>
+      <w:rPr>
+        <w:u w:val="none"/>
+      </w:rPr>
+    </w:lvl>
+    <w:lvl w:ilvl="5">
+      <w:start w:val="1"/>
+      <w:numFmt w:val="bullet"/>
+      <w:lvlText w:val="■"/>
+      <w:lvlJc w:val="left"/>
+      <w:pPr>
+        <w:ind w:left="4320" w:firstLine="3960"/>
+      </w:pPr>
+      <w:rPr>
+        <w:u w:val="none"/>
+      </w:rPr>
+    </w:lvl>
+    <w:lvl w:ilvl="6">
+      <w:start w:val="1"/>
+      <w:numFmt w:val="bullet"/>
+      <w:lvlText w:val="●"/>
+      <w:lvlJc w:val="left"/>
+      <w:pPr>
+        <w:ind w:left="5040" w:firstLine="4680"/>
+      </w:pPr>
+      <w:rPr>
+        <w:u w:val="none"/>
+      </w:rPr>
+    </w:lvl>
+    <w:lvl w:ilvl="7">
+      <w:start w:val="1"/>
+      <w:numFmt w:val="bullet"/>
+      <w:lvlText w:val="○"/>
+      <w:lvlJc w:val="left"/>
+      <w:pPr>
+        <w:ind w:left="5760" w:firstLine="5400"/>
+      </w:pPr>
+      <w:rPr>
+        <w:u w:val="none"/>
+      </w:rPr>
+    </w:lvl>
+    <w:lvl w:ilvl="8">
+      <w:start w:val="1"/>
+      <w:numFmt w:val="bullet"/>
+      <w:lvlText w:val="■"/>
+      <w:lvlJc w:val="left"/>
+      <w:pPr>
+        <w:ind w:left="6480" w:firstLine="6120"/>
+      </w:pPr>
+      <w:rPr>
+        <w:u w:val="none"/>
+      </w:rPr>
+    </w:lvl>
+  </w:abstractNum>
+  <w:num w:numId="1">
+    <w:abstractNumId w:val="1"/>
+  </w:num>
+  <w:num w:numId="2">
+    <w:abstractNumId w:val="2"/>
+  </w:num>
+  <w:num w:numId="3">
+    <w:abstractNumId w:val="3"/>
+  </w:num>
+</w:numbering>
 </file>
 
 <file path=word/styles.xml><?xml version="1.0" encoding="utf-8"?>

</xml_diff>